<commit_message>
added docment minor changes
</commit_message>
<xml_diff>
--- a/Linux_IPC.docx
+++ b/Linux_IPC.docx
@@ -140,7 +140,25 @@
           <w:sz w:val="28"/>
           <w:szCs w:val="28"/>
         </w:rPr>
-        <w:t xml:space="preserve"> Fifo is used between un related process.  </w:t>
+        <w:t xml:space="preserve"> </w:t>
+      </w:r>
+      <w:proofErr w:type="spellStart"/>
+      <w:r>
+        <w:rPr>
+          <w:rFonts w:ascii="Times New Roman" w:hAnsi="Times New Roman"/>
+          <w:sz w:val="28"/>
+          <w:szCs w:val="28"/>
+        </w:rPr>
+        <w:t>Fifo</w:t>
+      </w:r>
+      <w:proofErr w:type="spellEnd"/>
+      <w:r>
+        <w:rPr>
+          <w:rFonts w:ascii="Times New Roman" w:hAnsi="Times New Roman"/>
+          <w:sz w:val="28"/>
+          <w:szCs w:val="28"/>
+        </w:rPr>
+        <w:t xml:space="preserve"> is used between un related process.  </w:t>
       </w:r>
     </w:p>
     <w:p>
@@ -498,7 +516,23 @@
           <w:sz w:val="28"/>
           <w:szCs w:val="24"/>
         </w:rPr>
-        <w:t xml:space="preserve">Unix domain sockets  AF_UNIX , communication on a single host , address = file system name </w:t>
+        <w:t xml:space="preserve">Unix domain sockets  AF_UNIX , communication </w:t>
+      </w:r>
+      <w:r>
+        <w:rPr>
+          <w:rFonts w:ascii="LuxiSans" w:hAnsi="LuxiSans" w:cs="LuxiSans"/>
+          <w:sz w:val="28"/>
+          <w:szCs w:val="24"/>
+        </w:rPr>
+        <w:t xml:space="preserve">is </w:t>
+      </w:r>
+      <w:r>
+        <w:rPr>
+          <w:rFonts w:ascii="LuxiSans" w:hAnsi="LuxiSans" w:cs="LuxiSans"/>
+          <w:sz w:val="28"/>
+          <w:szCs w:val="24"/>
+        </w:rPr>
+        <w:t xml:space="preserve">on a single host , address = file system name </w:t>
       </w:r>
     </w:p>
     <w:p>
@@ -520,7 +554,23 @@
           <w:sz w:val="28"/>
           <w:szCs w:val="24"/>
         </w:rPr>
-        <w:t xml:space="preserve">IPV4 domain socket AF_INET , communication on IPV4 network </w:t>
+        <w:t>IPV4 domain socket AF_INET , communication</w:t>
+      </w:r>
+      <w:r>
+        <w:rPr>
+          <w:rFonts w:ascii="LuxiSans" w:hAnsi="LuxiSans" w:cs="LuxiSans"/>
+          <w:sz w:val="28"/>
+          <w:szCs w:val="24"/>
+        </w:rPr>
+        <w:t xml:space="preserve"> is</w:t>
+      </w:r>
+      <w:r>
+        <w:rPr>
+          <w:rFonts w:ascii="LuxiSans" w:hAnsi="LuxiSans" w:cs="LuxiSans"/>
+          <w:sz w:val="28"/>
+          <w:szCs w:val="24"/>
+        </w:rPr>
+        <w:t xml:space="preserve"> on IPV4 network </w:t>
       </w:r>
     </w:p>
     <w:p>
@@ -561,7 +611,23 @@
           <w:sz w:val="28"/>
           <w:szCs w:val="24"/>
         </w:rPr>
-        <w:t xml:space="preserve">IPV6 domain socket AF_INET6 , Communication on IPV6 network , address = IPV6 address(64 bit) + Port No </w:t>
+        <w:t xml:space="preserve">IPV6 domain socket AF_INET6 , Communication </w:t>
+      </w:r>
+      <w:r>
+        <w:rPr>
+          <w:rFonts w:ascii="LuxiSans" w:hAnsi="LuxiSans" w:cs="LuxiSans"/>
+          <w:sz w:val="28"/>
+          <w:szCs w:val="24"/>
+        </w:rPr>
+        <w:t xml:space="preserve">is </w:t>
+      </w:r>
+      <w:r>
+        <w:rPr>
+          <w:rFonts w:ascii="LuxiSans" w:hAnsi="LuxiSans" w:cs="LuxiSans"/>
+          <w:sz w:val="28"/>
+          <w:szCs w:val="24"/>
+        </w:rPr>
+        <w:t xml:space="preserve">on IPV6 network , address = IPV6 address(64 bit) + Port No </w:t>
       </w:r>
     </w:p>
     <w:p>
@@ -665,16 +731,14 @@
         <w:lastRenderedPageBreak/>
         <w:t xml:space="preserve">Below diagram shows UDP </w:t>
       </w:r>
-      <w:proofErr w:type="gramStart"/>
       <w:r>
         <w:rPr>
           <w:rFonts w:ascii="LuxiSans" w:hAnsi="LuxiSans" w:cs="LuxiSans"/>
           <w:sz w:val="28"/>
           <w:szCs w:val="24"/>
         </w:rPr>
-        <w:t>Connection ,</w:t>
-      </w:r>
-      <w:proofErr w:type="gramEnd"/>
+        <w:t>Connection,</w:t>
+      </w:r>
       <w:r>
         <w:rPr>
           <w:rFonts w:ascii="LuxiSans" w:hAnsi="LuxiSans" w:cs="LuxiSans"/>
@@ -828,16 +892,14 @@
         </w:rPr>
         <w:t xml:space="preserve">Based on Port </w:t>
       </w:r>
-      <w:proofErr w:type="gramStart"/>
-      <w:r>
-        <w:rPr>
-          <w:rFonts w:ascii="Times New Roman" w:hAnsi="Times New Roman"/>
-          <w:sz w:val="28"/>
-          <w:szCs w:val="28"/>
-        </w:rPr>
-        <w:t>No ,</w:t>
-      </w:r>
-      <w:proofErr w:type="gramEnd"/>
+      <w:r>
+        <w:rPr>
+          <w:rFonts w:ascii="Times New Roman" w:hAnsi="Times New Roman"/>
+          <w:sz w:val="28"/>
+          <w:szCs w:val="28"/>
+        </w:rPr>
+        <w:t>No,</w:t>
+      </w:r>
       <w:r>
         <w:rPr>
           <w:rFonts w:ascii="Times New Roman" w:hAnsi="Times New Roman"/>
@@ -946,7 +1008,58 @@
           <w:sz w:val="28"/>
           <w:szCs w:val="28"/>
         </w:rPr>
-        <w:t xml:space="preserve">Fig above shows bnep protocol i.e Bluetooth network encapsulation protocol, BNEP is used in PAN </w:t>
+        <w:t xml:space="preserve">Fig above shows </w:t>
+      </w:r>
+      <w:r>
+        <w:rPr>
+          <w:rFonts w:ascii="Times New Roman" w:hAnsi="Times New Roman"/>
+          <w:b/>
+          <w:sz w:val="28"/>
+          <w:szCs w:val="28"/>
+        </w:rPr>
+        <w:t>BNEP</w:t>
+      </w:r>
+      <w:r>
+        <w:rPr>
+          <w:rFonts w:ascii="Times New Roman" w:hAnsi="Times New Roman"/>
+          <w:sz w:val="28"/>
+          <w:szCs w:val="28"/>
+        </w:rPr>
+        <w:t xml:space="preserve"> protocol </w:t>
+      </w:r>
+      <w:proofErr w:type="spellStart"/>
+      <w:r>
+        <w:rPr>
+          <w:rFonts w:ascii="Times New Roman" w:hAnsi="Times New Roman"/>
+          <w:sz w:val="28"/>
+          <w:szCs w:val="28"/>
+        </w:rPr>
+        <w:t>i.e</w:t>
+      </w:r>
+      <w:proofErr w:type="spellEnd"/>
+      <w:r>
+        <w:rPr>
+          <w:rFonts w:ascii="Times New Roman" w:hAnsi="Times New Roman"/>
+          <w:sz w:val="28"/>
+          <w:szCs w:val="28"/>
+        </w:rPr>
+        <w:t xml:space="preserve"> Bluetooth network encapsulation protocol, BNEP is used in PAN </w:t>
+      </w:r>
+      <w:r>
+        <w:rPr>
+          <w:rFonts w:ascii="Times New Roman" w:hAnsi="Times New Roman"/>
+          <w:sz w:val="28"/>
+          <w:szCs w:val="28"/>
+        </w:rPr>
+        <w:t>Connection,</w:t>
+      </w:r>
+      <w:r>
+        <w:rPr>
+          <w:rFonts w:ascii="Times New Roman" w:hAnsi="Times New Roman"/>
+          <w:sz w:val="28"/>
+          <w:szCs w:val="28"/>
+        </w:rPr>
+        <w:t xml:space="preserve"> The data from upper layers is received to TCP/UDP then to IP layer and it goes to BNEP </w:t>
       </w:r>
       <w:proofErr w:type="gramStart"/>
       <w:r>
@@ -955,16 +1068,7 @@
           <w:sz w:val="28"/>
           <w:szCs w:val="28"/>
         </w:rPr>
-        <w:t>Connection ,</w:t>
-      </w:r>
-      <w:proofErr w:type="gramEnd"/>
-      <w:r>
-        <w:rPr>
-          <w:rFonts w:ascii="Times New Roman" w:hAnsi="Times New Roman"/>
-          <w:sz w:val="28"/>
-          <w:szCs w:val="28"/>
-        </w:rPr>
-        <w:t xml:space="preserve"> The data from upper layers is received to TCP/UDP then to IP layer and it goes to BNEP protocol</w:t>
+        <w:t>protocol</w:t>
       </w:r>
       <w:r>
         <w:rPr>
@@ -972,7 +1076,16 @@
           <w:sz w:val="24"/>
           <w:szCs w:val="24"/>
         </w:rPr>
-        <w:t xml:space="preserve">  .  </w:t>
+        <w:t xml:space="preserve">  .</w:t>
+      </w:r>
+      <w:proofErr w:type="gramEnd"/>
+      <w:r>
+        <w:rPr>
+          <w:rFonts w:ascii="Times New Roman" w:hAnsi="Times New Roman"/>
+          <w:sz w:val="24"/>
+          <w:szCs w:val="24"/>
+        </w:rPr>
+        <w:t xml:space="preserve">  </w:t>
       </w:r>
     </w:p>
     <w:p>
@@ -1092,16 +1205,14 @@
         </w:rPr>
         <w:t xml:space="preserve"> Message oriented </w:t>
       </w:r>
-      <w:proofErr w:type="gramStart"/>
-      <w:r>
-        <w:rPr>
-          <w:rFonts w:ascii="Times New Roman" w:hAnsi="Times New Roman"/>
-          <w:sz w:val="28"/>
-          <w:szCs w:val="28"/>
-        </w:rPr>
-        <w:t>communication,</w:t>
-      </w:r>
-      <w:proofErr w:type="gramEnd"/>
+      <w:r>
+        <w:rPr>
+          <w:rFonts w:ascii="Times New Roman" w:hAnsi="Times New Roman"/>
+          <w:sz w:val="28"/>
+          <w:szCs w:val="28"/>
+        </w:rPr>
+        <w:t>communication;</w:t>
+      </w:r>
       <w:r>
         <w:rPr>
           <w:rFonts w:ascii="Times New Roman" w:hAnsi="Times New Roman"/>
@@ -1160,7 +1271,47 @@
           <w:sz w:val="28"/>
           <w:szCs w:val="28"/>
         </w:rPr>
-        <w:t>/dev/mqueue/&lt;name-of-message-queue</w:t>
+        <w:t>/</w:t>
+      </w:r>
+      <w:proofErr w:type="spellStart"/>
+      <w:r>
+        <w:rPr>
+          <w:rFonts w:ascii="Times New Roman" w:hAnsi="Times New Roman"/>
+          <w:b/>
+          <w:sz w:val="28"/>
+          <w:szCs w:val="28"/>
+        </w:rPr>
+        <w:t>dev</w:t>
+      </w:r>
+      <w:proofErr w:type="spellEnd"/>
+      <w:r>
+        <w:rPr>
+          <w:rFonts w:ascii="Times New Roman" w:hAnsi="Times New Roman"/>
+          <w:b/>
+          <w:sz w:val="28"/>
+          <w:szCs w:val="28"/>
+        </w:rPr>
+        <w:t>/</w:t>
+      </w:r>
+      <w:proofErr w:type="spellStart"/>
+      <w:r>
+        <w:rPr>
+          <w:rFonts w:ascii="Times New Roman" w:hAnsi="Times New Roman"/>
+          <w:b/>
+          <w:sz w:val="28"/>
+          <w:szCs w:val="28"/>
+        </w:rPr>
+        <w:t>mqueue</w:t>
+      </w:r>
+      <w:proofErr w:type="spellEnd"/>
+      <w:r>
+        <w:rPr>
+          <w:rFonts w:ascii="Times New Roman" w:hAnsi="Times New Roman"/>
+          <w:b/>
+          <w:sz w:val="28"/>
+          <w:szCs w:val="28"/>
+        </w:rPr>
+        <w:t>/&lt;name-of-message-queue</w:t>
       </w:r>
       <w:proofErr w:type="gramStart"/>
       <w:r>
@@ -1191,6 +1342,7 @@
         </w:rPr>
         <w:t xml:space="preserve"> </w:t>
       </w:r>
+      <w:proofErr w:type="spellStart"/>
       <w:proofErr w:type="gramStart"/>
       <w:r>
         <w:rPr>
@@ -1201,6 +1353,7 @@
         </w:rPr>
         <w:t>ipcs</w:t>
       </w:r>
+      <w:proofErr w:type="spellEnd"/>
       <w:proofErr w:type="gramEnd"/>
       <w:r>
         <w:rPr>
@@ -1217,7 +1370,43 @@
           <w:sz w:val="28"/>
           <w:szCs w:val="28"/>
         </w:rPr>
-        <w:t>command also gives message queue information if they are system v message queues , ipcs command will not work for posix message queues .</w:t>
+        <w:t xml:space="preserve">command also gives message queue information if they are system v message queues , </w:t>
+      </w:r>
+      <w:proofErr w:type="spellStart"/>
+      <w:r>
+        <w:rPr>
+          <w:rFonts w:ascii="Times New Roman" w:hAnsi="Times New Roman"/>
+          <w:sz w:val="28"/>
+          <w:szCs w:val="28"/>
+        </w:rPr>
+        <w:t>ipcs</w:t>
+      </w:r>
+      <w:proofErr w:type="spellEnd"/>
+      <w:r>
+        <w:rPr>
+          <w:rFonts w:ascii="Times New Roman" w:hAnsi="Times New Roman"/>
+          <w:sz w:val="28"/>
+          <w:szCs w:val="28"/>
+        </w:rPr>
+        <w:t xml:space="preserve"> command will not work for </w:t>
+      </w:r>
+      <w:proofErr w:type="spellStart"/>
+      <w:r>
+        <w:rPr>
+          <w:rFonts w:ascii="Times New Roman" w:hAnsi="Times New Roman"/>
+          <w:sz w:val="28"/>
+          <w:szCs w:val="28"/>
+        </w:rPr>
+        <w:t>posix</w:t>
+      </w:r>
+      <w:proofErr w:type="spellEnd"/>
+      <w:r>
+        <w:rPr>
+          <w:rFonts w:ascii="Times New Roman" w:hAnsi="Times New Roman"/>
+          <w:sz w:val="28"/>
+          <w:szCs w:val="28"/>
+        </w:rPr>
+        <w:t xml:space="preserve"> message queues .</w:t>
       </w:r>
     </w:p>
     <w:p>
@@ -1236,6 +1425,7 @@
         </w:rPr>
         <w:t xml:space="preserve">A process can request asynchronous notification of the arrival of a message on a previously empty queue using </w:t>
       </w:r>
+      <w:proofErr w:type="spellStart"/>
       <w:r>
         <w:rPr>
           <w:rFonts w:ascii="Times New Roman" w:hAnsi="Times New Roman"/>
@@ -1245,6 +1435,7 @@
         </w:rPr>
         <w:t>mq_notify</w:t>
       </w:r>
+      <w:proofErr w:type="spellEnd"/>
     </w:p>
     <w:p>
       <w:pPr>
@@ -1262,6 +1453,16 @@
         </w:rPr>
         <w:t xml:space="preserve"> Additional info can be found from man </w:t>
       </w:r>
+      <w:bookmarkStart w:id="0" w:name="_GoBack"/>
+      <w:bookmarkEnd w:id="0"/>
+      <w:r>
+        <w:rPr>
+          <w:rFonts w:ascii="Times New Roman" w:hAnsi="Times New Roman"/>
+          <w:sz w:val="28"/>
+          <w:szCs w:val="28"/>
+        </w:rPr>
+        <w:t>pages</w:t>
+      </w:r>
       <w:proofErr w:type="gramStart"/>
       <w:r>
         <w:rPr>
@@ -1269,26 +1470,46 @@
           <w:sz w:val="28"/>
           <w:szCs w:val="28"/>
         </w:rPr>
-        <w:t>pages ,</w:t>
+        <w:t>,</w:t>
+      </w:r>
+      <w:r>
+        <w:rPr>
+          <w:rFonts w:ascii="Times New Roman" w:hAnsi="Times New Roman"/>
+          <w:sz w:val="28"/>
+          <w:szCs w:val="28"/>
+        </w:rPr>
+        <w:t xml:space="preserve">  </w:t>
+      </w:r>
+      <w:r>
+        <w:rPr>
+          <w:rFonts w:ascii="Times New Roman" w:hAnsi="Times New Roman"/>
+          <w:b/>
+          <w:sz w:val="28"/>
+          <w:szCs w:val="28"/>
+        </w:rPr>
+        <w:t>man</w:t>
       </w:r>
       <w:proofErr w:type="gramEnd"/>
       <w:r>
         <w:rPr>
           <w:rFonts w:ascii="Times New Roman" w:hAnsi="Times New Roman"/>
-          <w:sz w:val="28"/>
-          <w:szCs w:val="28"/>
-        </w:rPr>
-        <w:t xml:space="preserve">  </w:t>
-      </w:r>
-      <w:r>
-        <w:rPr>
-          <w:rFonts w:ascii="Times New Roman" w:hAnsi="Times New Roman"/>
-          <w:b/>
-          <w:sz w:val="28"/>
-          <w:szCs w:val="28"/>
-        </w:rPr>
-        <w:t>man 7 mq_overview</w:t>
-      </w:r>
+          <w:b/>
+          <w:sz w:val="28"/>
+          <w:szCs w:val="28"/>
+        </w:rPr>
+        <w:t xml:space="preserve"> 7 </w:t>
+      </w:r>
+      <w:proofErr w:type="spellStart"/>
+      <w:r>
+        <w:rPr>
+          <w:rFonts w:ascii="Times New Roman" w:hAnsi="Times New Roman"/>
+          <w:b/>
+          <w:sz w:val="28"/>
+          <w:szCs w:val="28"/>
+        </w:rPr>
+        <w:t>mq_overview</w:t>
+      </w:r>
+      <w:proofErr w:type="spellEnd"/>
       <w:r>
         <w:rPr>
           <w:rFonts w:ascii="Times New Roman" w:hAnsi="Times New Roman"/>
@@ -1548,6 +1769,7 @@
         </w:rPr>
         <w:t xml:space="preserve">A shared memory object will exist until the system is shut down, or until all processes have unmapped the object and it has been deleted with </w:t>
       </w:r>
+      <w:proofErr w:type="spellStart"/>
       <w:r>
         <w:rPr>
           <w:rFonts w:ascii="Times New Roman" w:hAnsi="Times New Roman"/>
@@ -1557,6 +1779,7 @@
         </w:rPr>
         <w:t>shm_unlink</w:t>
       </w:r>
+      <w:proofErr w:type="spellEnd"/>
     </w:p>
     <w:p>
       <w:pPr>
@@ -1603,8 +1826,36 @@
           <w:sz w:val="28"/>
           <w:szCs w:val="28"/>
         </w:rPr>
-        <w:t>Shared memory normally  mounted  under  /dev/shm</w:t>
-      </w:r>
+        <w:t>Shared memory normally  mounted  under  /</w:t>
+      </w:r>
+      <w:proofErr w:type="spellStart"/>
+      <w:r>
+        <w:rPr>
+          <w:rFonts w:ascii="Times New Roman" w:hAnsi="Times New Roman"/>
+          <w:sz w:val="28"/>
+          <w:szCs w:val="28"/>
+        </w:rPr>
+        <w:t>dev</w:t>
+      </w:r>
+      <w:proofErr w:type="spellEnd"/>
+      <w:r>
+        <w:rPr>
+          <w:rFonts w:ascii="Times New Roman" w:hAnsi="Times New Roman"/>
+          <w:sz w:val="28"/>
+          <w:szCs w:val="28"/>
+        </w:rPr>
+        <w:t>/</w:t>
+      </w:r>
+      <w:proofErr w:type="spellStart"/>
+      <w:r>
+        <w:rPr>
+          <w:rFonts w:ascii="Times New Roman" w:hAnsi="Times New Roman"/>
+          <w:sz w:val="28"/>
+          <w:szCs w:val="28"/>
+        </w:rPr>
+        <w:t>shm</w:t>
+      </w:r>
+      <w:proofErr w:type="spellEnd"/>
     </w:p>
     <w:p>
       <w:pPr>
@@ -1649,73 +1900,69 @@
         </w:rPr>
         <w:t xml:space="preserve">Need synchronization between </w:t>
       </w:r>
-      <w:proofErr w:type="gramStart"/>
-      <w:r>
-        <w:rPr>
-          <w:rFonts w:ascii="Times New Roman" w:hAnsi="Times New Roman"/>
-          <w:sz w:val="28"/>
-          <w:szCs w:val="28"/>
-        </w:rPr>
-        <w:t>process .</w:t>
-      </w:r>
-      <w:proofErr w:type="gramEnd"/>
-      <w:r>
-        <w:rPr>
-          <w:rFonts w:ascii="Times New Roman" w:hAnsi="Times New Roman"/>
+      <w:r>
+        <w:rPr>
+          <w:rFonts w:ascii="Times New Roman" w:hAnsi="Times New Roman"/>
+          <w:sz w:val="28"/>
+          <w:szCs w:val="28"/>
+        </w:rPr>
+        <w:t xml:space="preserve">processes. </w:t>
+      </w:r>
+    </w:p>
+    <w:p>
+      <w:pPr>
+        <w:ind w:left="720"/>
+        <w:rPr>
+          <w:rFonts w:ascii="Times New Roman" w:hAnsi="Times New Roman"/>
+          <w:sz w:val="28"/>
+          <w:szCs w:val="28"/>
+        </w:rPr>
+      </w:pPr>
+    </w:p>
+    <w:p>
+      <w:pPr>
+        <w:ind w:left="720"/>
+        <w:rPr>
+          <w:rFonts w:ascii="Times New Roman" w:hAnsi="Times New Roman"/>
+          <w:sz w:val="28"/>
+          <w:szCs w:val="28"/>
+        </w:rPr>
+      </w:pPr>
+    </w:p>
+    <w:p>
+      <w:r>
+        <w:rPr>
+          <w:rFonts w:ascii="Times New Roman" w:hAnsi="Times New Roman"/>
+          <w:b/>
+          <w:sz w:val="28"/>
+          <w:szCs w:val="28"/>
+        </w:rPr>
+        <w:t>Pipes:</w:t>
+      </w:r>
+      <w:r>
+        <w:rPr>
+          <w:rFonts w:ascii="Times New Roman" w:hAnsi="Times New Roman"/>
+          <w:b/>
           <w:sz w:val="28"/>
           <w:szCs w:val="28"/>
         </w:rPr>
         <w:t xml:space="preserve"> </w:t>
       </w:r>
-    </w:p>
-    <w:p>
-      <w:pPr>
-        <w:ind w:left="720"/>
-        <w:rPr>
-          <w:rFonts w:ascii="Times New Roman" w:hAnsi="Times New Roman"/>
-          <w:sz w:val="28"/>
-          <w:szCs w:val="28"/>
-        </w:rPr>
-      </w:pPr>
-    </w:p>
-    <w:p>
-      <w:pPr>
-        <w:ind w:left="720"/>
-        <w:rPr>
-          <w:rFonts w:ascii="Times New Roman" w:hAnsi="Times New Roman"/>
-          <w:sz w:val="28"/>
-          <w:szCs w:val="28"/>
-        </w:rPr>
-      </w:pPr>
-    </w:p>
-    <w:p>
-      <w:proofErr w:type="gramStart"/>
-      <w:r>
-        <w:rPr>
-          <w:rFonts w:ascii="Times New Roman" w:hAnsi="Times New Roman"/>
-          <w:b/>
-          <w:sz w:val="28"/>
-          <w:szCs w:val="28"/>
-        </w:rPr>
-        <w:t>Pipes :</w:t>
-      </w:r>
-      <w:proofErr w:type="gramEnd"/>
-      <w:r>
-        <w:rPr>
-          <w:rFonts w:ascii="Times New Roman" w:hAnsi="Times New Roman"/>
-          <w:b/>
-          <w:sz w:val="28"/>
-          <w:szCs w:val="28"/>
-        </w:rPr>
-        <w:t xml:space="preserve"> </w:t>
-      </w:r>
-      <w:r>
-        <w:rPr>
-          <w:rFonts w:ascii="Times New Roman" w:hAnsi="Times New Roman"/>
-          <w:sz w:val="28"/>
-          <w:szCs w:val="28"/>
-        </w:rPr>
-        <w:t>Setting up a pipe to transfer data from a parent to a child .</w:t>
+      <w:r>
+        <w:rPr>
+          <w:rFonts w:ascii="Times New Roman" w:hAnsi="Times New Roman"/>
+          <w:sz w:val="28"/>
+          <w:szCs w:val="28"/>
+        </w:rPr>
+        <w:t xml:space="preserve">Setting up a pipe to transfer data from a parent to a </w:t>
+      </w:r>
+      <w:r>
+        <w:rPr>
+          <w:rFonts w:ascii="Times New Roman" w:hAnsi="Times New Roman"/>
+          <w:sz w:val="28"/>
+          <w:szCs w:val="28"/>
+        </w:rPr>
+        <w:t>child.</w:t>
       </w:r>
     </w:p>
     <w:p>
@@ -1791,16 +2038,14 @@
         <w:lastRenderedPageBreak/>
         <w:t xml:space="preserve"> Pipes are byte stream </w:t>
       </w:r>
-      <w:proofErr w:type="gramStart"/>
-      <w:r>
-        <w:rPr>
-          <w:rFonts w:ascii="Times New Roman" w:hAnsi="Times New Roman"/>
-          <w:sz w:val="28"/>
-          <w:szCs w:val="28"/>
-        </w:rPr>
-        <w:t>buffer ,</w:t>
-      </w:r>
-      <w:proofErr w:type="gramEnd"/>
+      <w:r>
+        <w:rPr>
+          <w:rFonts w:ascii="Times New Roman" w:hAnsi="Times New Roman"/>
+          <w:sz w:val="28"/>
+          <w:szCs w:val="28"/>
+        </w:rPr>
+        <w:t>buffer;</w:t>
+      </w:r>
       <w:r>
         <w:rPr>
           <w:rFonts w:ascii="Times New Roman" w:hAnsi="Times New Roman"/>
@@ -1826,33 +2071,49 @@
         </w:rPr>
         <w:t xml:space="preserve"> In Linux Pipes are denoted by symbol </w:t>
       </w:r>
+      <w:r>
+        <w:rPr>
+          <w:rFonts w:ascii="Times New Roman" w:hAnsi="Times New Roman"/>
+          <w:b/>
+          <w:sz w:val="28"/>
+          <w:szCs w:val="28"/>
+        </w:rPr>
+        <w:t>“|”,</w:t>
+      </w:r>
+      <w:r>
+        <w:rPr>
+          <w:rFonts w:ascii="Times New Roman" w:hAnsi="Times New Roman"/>
+          <w:b/>
+          <w:sz w:val="28"/>
+          <w:szCs w:val="28"/>
+        </w:rPr>
+        <w:t xml:space="preserve"> </w:t>
+      </w:r>
+      <w:r>
+        <w:rPr>
+          <w:rFonts w:ascii="Times New Roman" w:hAnsi="Times New Roman"/>
+          <w:sz w:val="28"/>
+          <w:szCs w:val="28"/>
+        </w:rPr>
+        <w:t xml:space="preserve">a simple vertical </w:t>
+      </w:r>
       <w:proofErr w:type="gramStart"/>
       <w:r>
         <w:rPr>
           <w:rFonts w:ascii="Times New Roman" w:hAnsi="Times New Roman"/>
-          <w:b/>
-          <w:sz w:val="28"/>
-          <w:szCs w:val="28"/>
-        </w:rPr>
-        <w:t>“ |</w:t>
+          <w:sz w:val="28"/>
+          <w:szCs w:val="28"/>
+        </w:rPr>
+        <w:t>bar ,</w:t>
       </w:r>
       <w:proofErr w:type="gramEnd"/>
       <w:r>
         <w:rPr>
           <w:rFonts w:ascii="Times New Roman" w:hAnsi="Times New Roman"/>
-          <w:b/>
-          <w:sz w:val="28"/>
-          <w:szCs w:val="28"/>
-        </w:rPr>
-        <w:t xml:space="preserve"> ” , </w:t>
-      </w:r>
-      <w:r>
-        <w:rPr>
-          <w:rFonts w:ascii="Times New Roman" w:hAnsi="Times New Roman"/>
-          <w:sz w:val="28"/>
-          <w:szCs w:val="28"/>
-        </w:rPr>
-        <w:t>a simple vertical bar , Contents to left of  | is writer and right of vertical bar | is reader .</w:t>
+          <w:sz w:val="28"/>
+          <w:szCs w:val="28"/>
+        </w:rPr>
+        <w:t xml:space="preserve"> Contents to left of  | is writer and right of vertical bar | is reader .</w:t>
       </w:r>
     </w:p>
     <w:p>
@@ -1876,6 +2137,14 @@
         </w:rPr>
         <w:t xml:space="preserve">From Program , user can create pipe  using call </w:t>
       </w:r>
+      <w:r>
+        <w:rPr>
+          <w:rFonts w:ascii="Times New Roman" w:hAnsi="Times New Roman"/>
+          <w:sz w:val="28"/>
+          <w:szCs w:val="28"/>
+        </w:rPr>
+        <w:t>pipe()</w:t>
+      </w:r>
     </w:p>
     <w:p>
       <w:pPr>
@@ -1920,48 +2189,66 @@
         </w:rPr>
         <w:t xml:space="preserve">Pipes are </w:t>
       </w:r>
-      <w:proofErr w:type="gramStart"/>
-      <w:r>
-        <w:rPr>
-          <w:rFonts w:ascii="Times New Roman" w:hAnsi="Times New Roman"/>
-          <w:sz w:val="28"/>
-          <w:szCs w:val="28"/>
-        </w:rPr>
-        <w:t>anonymous ,</w:t>
-      </w:r>
-      <w:proofErr w:type="gramEnd"/>
-      <w:r>
-        <w:rPr>
-          <w:rFonts w:ascii="Times New Roman" w:hAnsi="Times New Roman"/>
-          <w:sz w:val="28"/>
-          <w:szCs w:val="28"/>
-        </w:rPr>
-        <w:t xml:space="preserve"> They don’t have name in file system .Through fork pipes share between process .</w:t>
-      </w:r>
-    </w:p>
-    <w:p>
-      <w:pPr>
-        <w:rPr>
-          <w:rFonts w:ascii="Times New Roman" w:hAnsi="Times New Roman"/>
-          <w:sz w:val="28"/>
-          <w:szCs w:val="28"/>
-        </w:rPr>
-      </w:pPr>
-    </w:p>
-    <w:p>
-      <w:pPr>
-        <w:ind w:left="720"/>
-        <w:rPr>
-          <w:rFonts w:ascii="Times New Roman" w:hAnsi="Times New Roman"/>
-          <w:b/>
-          <w:sz w:val="28"/>
-          <w:szCs w:val="28"/>
-        </w:rPr>
-      </w:pPr>
-    </w:p>
-    <w:p>
-      <w:pPr>
-        <w:ind w:left="720"/>
+      <w:r>
+        <w:rPr>
+          <w:rFonts w:ascii="Times New Roman" w:hAnsi="Times New Roman"/>
+          <w:sz w:val="28"/>
+          <w:szCs w:val="28"/>
+        </w:rPr>
+        <w:t>anonymous,</w:t>
+      </w:r>
+      <w:r>
+        <w:rPr>
+          <w:rFonts w:ascii="Times New Roman" w:hAnsi="Times New Roman"/>
+          <w:sz w:val="28"/>
+          <w:szCs w:val="28"/>
+        </w:rPr>
+        <w:t xml:space="preserve"> </w:t>
+      </w:r>
+      <w:r>
+        <w:rPr>
+          <w:rFonts w:ascii="Times New Roman" w:hAnsi="Times New Roman"/>
+          <w:sz w:val="28"/>
+          <w:szCs w:val="28"/>
+        </w:rPr>
+        <w:t>they</w:t>
+      </w:r>
+      <w:r>
+        <w:rPr>
+          <w:rFonts w:ascii="Times New Roman" w:hAnsi="Times New Roman"/>
+          <w:sz w:val="28"/>
+          <w:szCs w:val="28"/>
+        </w:rPr>
+        <w:t xml:space="preserve"> don’t have name in file system .Through fork pipes share between </w:t>
+      </w:r>
+      <w:r>
+        <w:rPr>
+          <w:rFonts w:ascii="Times New Roman" w:hAnsi="Times New Roman"/>
+          <w:sz w:val="28"/>
+          <w:szCs w:val="28"/>
+        </w:rPr>
+        <w:t>processes</w:t>
+      </w:r>
+      <w:r>
+        <w:rPr>
+          <w:rFonts w:ascii="Times New Roman" w:hAnsi="Times New Roman"/>
+          <w:sz w:val="28"/>
+          <w:szCs w:val="28"/>
+        </w:rPr>
+        <w:t>.</w:t>
+      </w:r>
+    </w:p>
+    <w:p>
+      <w:pPr>
+        <w:rPr>
+          <w:rFonts w:ascii="Times New Roman" w:hAnsi="Times New Roman"/>
+          <w:sz w:val="28"/>
+          <w:szCs w:val="28"/>
+        </w:rPr>
+      </w:pPr>
+    </w:p>
+    <w:p>
+      <w:pPr>
         <w:rPr>
           <w:rFonts w:ascii="Times New Roman" w:hAnsi="Times New Roman"/>
           <w:b/>
@@ -2137,7 +2424,43 @@
           <w:sz w:val="28"/>
           <w:szCs w:val="28"/>
         </w:rPr>
-        <w:t>System call mkfifo , helps in creating FIFO , ls –l gives file type indicated by ‘p’</w:t>
+        <w:t xml:space="preserve">System call </w:t>
+      </w:r>
+      <w:proofErr w:type="spellStart"/>
+      <w:r>
+        <w:rPr>
+          <w:rFonts w:ascii="Times New Roman" w:hAnsi="Times New Roman"/>
+          <w:sz w:val="28"/>
+          <w:szCs w:val="28"/>
+        </w:rPr>
+        <w:t>mkfifo</w:t>
+      </w:r>
+      <w:proofErr w:type="spellEnd"/>
+      <w:r>
+        <w:rPr>
+          <w:rFonts w:ascii="Times New Roman" w:hAnsi="Times New Roman"/>
+          <w:sz w:val="28"/>
+          <w:szCs w:val="28"/>
+        </w:rPr>
+        <w:t xml:space="preserve"> , helps in creating FIFO , </w:t>
+      </w:r>
+      <w:proofErr w:type="spellStart"/>
+      <w:r>
+        <w:rPr>
+          <w:rFonts w:ascii="Times New Roman" w:hAnsi="Times New Roman"/>
+          <w:sz w:val="28"/>
+          <w:szCs w:val="28"/>
+        </w:rPr>
+        <w:t>ls</w:t>
+      </w:r>
+      <w:proofErr w:type="spellEnd"/>
+      <w:r>
+        <w:rPr>
+          <w:rFonts w:ascii="Times New Roman" w:hAnsi="Times New Roman"/>
+          <w:sz w:val="28"/>
+          <w:szCs w:val="28"/>
+        </w:rPr>
+        <w:t xml:space="preserve"> –l gives file type indicated by ‘p’</w:t>
       </w:r>
     </w:p>
     <w:p>
@@ -2181,7 +2504,25 @@
           <w:sz w:val="28"/>
           <w:szCs w:val="28"/>
         </w:rPr>
-        <w:t xml:space="preserve"> Fifo open call is synchronized between process </w:t>
+        <w:t xml:space="preserve"> </w:t>
+      </w:r>
+      <w:proofErr w:type="spellStart"/>
+      <w:r>
+        <w:rPr>
+          <w:rFonts w:ascii="Times New Roman" w:hAnsi="Times New Roman"/>
+          <w:sz w:val="28"/>
+          <w:szCs w:val="28"/>
+        </w:rPr>
+        <w:t>Fifo</w:t>
+      </w:r>
+      <w:proofErr w:type="spellEnd"/>
+      <w:r>
+        <w:rPr>
+          <w:rFonts w:ascii="Times New Roman" w:hAnsi="Times New Roman"/>
+          <w:sz w:val="28"/>
+          <w:szCs w:val="28"/>
+        </w:rPr>
+        <w:t xml:space="preserve"> open call is synchronized between process </w:t>
       </w:r>
     </w:p>
     <w:p>
@@ -2225,7 +2566,115 @@
           <w:sz w:val="28"/>
           <w:szCs w:val="28"/>
         </w:rPr>
-        <w:t xml:space="preserve">From command line , mkfifo &lt;fifo-name&gt; can be used to create fifo and echo “data” &gt; &lt;fifo-name&gt; is written to fifo and cat &lt;fifo-name&gt; </w:t>
+        <w:t xml:space="preserve">From command line , </w:t>
+      </w:r>
+      <w:proofErr w:type="spellStart"/>
+      <w:r>
+        <w:rPr>
+          <w:rFonts w:ascii="Times New Roman" w:hAnsi="Times New Roman"/>
+          <w:sz w:val="28"/>
+          <w:szCs w:val="28"/>
+        </w:rPr>
+        <w:t>mkfifo</w:t>
+      </w:r>
+      <w:proofErr w:type="spellEnd"/>
+      <w:r>
+        <w:rPr>
+          <w:rFonts w:ascii="Times New Roman" w:hAnsi="Times New Roman"/>
+          <w:sz w:val="28"/>
+          <w:szCs w:val="28"/>
+        </w:rPr>
+        <w:t xml:space="preserve"> &lt;</w:t>
+      </w:r>
+      <w:proofErr w:type="spellStart"/>
+      <w:r>
+        <w:rPr>
+          <w:rFonts w:ascii="Times New Roman" w:hAnsi="Times New Roman"/>
+          <w:sz w:val="28"/>
+          <w:szCs w:val="28"/>
+        </w:rPr>
+        <w:t>fifo</w:t>
+      </w:r>
+      <w:proofErr w:type="spellEnd"/>
+      <w:r>
+        <w:rPr>
+          <w:rFonts w:ascii="Times New Roman" w:hAnsi="Times New Roman"/>
+          <w:sz w:val="28"/>
+          <w:szCs w:val="28"/>
+        </w:rPr>
+        <w:t xml:space="preserve">-name&gt; can be used to create </w:t>
+      </w:r>
+      <w:proofErr w:type="spellStart"/>
+      <w:r>
+        <w:rPr>
+          <w:rFonts w:ascii="Times New Roman" w:hAnsi="Times New Roman"/>
+          <w:sz w:val="28"/>
+          <w:szCs w:val="28"/>
+        </w:rPr>
+        <w:t>fifo</w:t>
+      </w:r>
+      <w:proofErr w:type="spellEnd"/>
+      <w:r>
+        <w:rPr>
+          <w:rFonts w:ascii="Times New Roman" w:hAnsi="Times New Roman"/>
+          <w:sz w:val="28"/>
+          <w:szCs w:val="28"/>
+        </w:rPr>
+        <w:t xml:space="preserve"> and echo “data” &gt; &lt;</w:t>
+      </w:r>
+      <w:proofErr w:type="spellStart"/>
+      <w:r>
+        <w:rPr>
+          <w:rFonts w:ascii="Times New Roman" w:hAnsi="Times New Roman"/>
+          <w:sz w:val="28"/>
+          <w:szCs w:val="28"/>
+        </w:rPr>
+        <w:t>fifo</w:t>
+      </w:r>
+      <w:proofErr w:type="spellEnd"/>
+      <w:r>
+        <w:rPr>
+          <w:rFonts w:ascii="Times New Roman" w:hAnsi="Times New Roman"/>
+          <w:sz w:val="28"/>
+          <w:szCs w:val="28"/>
+        </w:rPr>
+        <w:t xml:space="preserve">-name&gt; is written to </w:t>
+      </w:r>
+      <w:proofErr w:type="spellStart"/>
+      <w:r>
+        <w:rPr>
+          <w:rFonts w:ascii="Times New Roman" w:hAnsi="Times New Roman"/>
+          <w:sz w:val="28"/>
+          <w:szCs w:val="28"/>
+        </w:rPr>
+        <w:t>fifo</w:t>
+      </w:r>
+      <w:proofErr w:type="spellEnd"/>
+      <w:r>
+        <w:rPr>
+          <w:rFonts w:ascii="Times New Roman" w:hAnsi="Times New Roman"/>
+          <w:sz w:val="28"/>
+          <w:szCs w:val="28"/>
+        </w:rPr>
+        <w:t xml:space="preserve"> and cat &lt;</w:t>
+      </w:r>
+      <w:proofErr w:type="spellStart"/>
+      <w:r>
+        <w:rPr>
+          <w:rFonts w:ascii="Times New Roman" w:hAnsi="Times New Roman"/>
+          <w:sz w:val="28"/>
+          <w:szCs w:val="28"/>
+        </w:rPr>
+        <w:t>fifo</w:t>
+      </w:r>
+      <w:proofErr w:type="spellEnd"/>
+      <w:r>
+        <w:rPr>
+          <w:rFonts w:ascii="Times New Roman" w:hAnsi="Times New Roman"/>
+          <w:sz w:val="28"/>
+          <w:szCs w:val="28"/>
+        </w:rPr>
+        <w:t xml:space="preserve">-name&gt; </w:t>
       </w:r>
     </w:p>
     <w:p>
@@ -2246,6 +2695,7 @@
         </w:rPr>
         <w:t xml:space="preserve">Can be used to read </w:t>
       </w:r>
+      <w:proofErr w:type="spellStart"/>
       <w:proofErr w:type="gramStart"/>
       <w:r>
         <w:rPr>
@@ -2253,7 +2703,16 @@
           <w:sz w:val="28"/>
           <w:szCs w:val="28"/>
         </w:rPr>
-        <w:t>fifo .</w:t>
+        <w:t>fifo</w:t>
+      </w:r>
+      <w:proofErr w:type="spellEnd"/>
+      <w:r>
+        <w:rPr>
+          <w:rFonts w:ascii="Times New Roman" w:hAnsi="Times New Roman"/>
+          <w:sz w:val="28"/>
+          <w:szCs w:val="28"/>
+        </w:rPr>
+        <w:t xml:space="preserve"> .</w:t>
       </w:r>
       <w:proofErr w:type="gramEnd"/>
     </w:p>
@@ -2270,13 +2729,41 @@
           <w:szCs w:val="28"/>
         </w:rPr>
       </w:pPr>
-      <w:r>
-        <w:rPr>
-          <w:rFonts w:ascii="Times New Roman" w:hAnsi="Times New Roman"/>
-          <w:sz w:val="28"/>
-          <w:szCs w:val="28"/>
-        </w:rPr>
-        <w:t xml:space="preserve">Fifo one end is blocked if there is no other end available i.e if there is no </w:t>
+      <w:proofErr w:type="spellStart"/>
+      <w:r>
+        <w:rPr>
+          <w:rFonts w:ascii="Times New Roman" w:hAnsi="Times New Roman"/>
+          <w:sz w:val="28"/>
+          <w:szCs w:val="28"/>
+        </w:rPr>
+        <w:t>Fifo</w:t>
+      </w:r>
+      <w:proofErr w:type="spellEnd"/>
+      <w:r>
+        <w:rPr>
+          <w:rFonts w:ascii="Times New Roman" w:hAnsi="Times New Roman"/>
+          <w:sz w:val="28"/>
+          <w:szCs w:val="28"/>
+        </w:rPr>
+        <w:t xml:space="preserve"> one end is blocked if there is no other end available </w:t>
+      </w:r>
+      <w:proofErr w:type="spellStart"/>
+      <w:r>
+        <w:rPr>
+          <w:rFonts w:ascii="Times New Roman" w:hAnsi="Times New Roman"/>
+          <w:sz w:val="28"/>
+          <w:szCs w:val="28"/>
+        </w:rPr>
+        <w:t>i.e</w:t>
+      </w:r>
+      <w:proofErr w:type="spellEnd"/>
+      <w:r>
+        <w:rPr>
+          <w:rFonts w:ascii="Times New Roman" w:hAnsi="Times New Roman"/>
+          <w:sz w:val="28"/>
+          <w:szCs w:val="28"/>
+        </w:rPr>
+        <w:t xml:space="preserve"> if there is no </w:t>
       </w:r>
       <w:proofErr w:type="gramStart"/>
       <w:r>
@@ -2329,10 +2816,7 @@
         <w:ind w:left="1080"/>
       </w:pPr>
     </w:p>
-    <w:p>
-      <w:bookmarkStart w:id="0" w:name="_GoBack"/>
-      <w:bookmarkEnd w:id="0"/>
-    </w:p>
+    <w:p/>
     <w:sectPr>
       <w:pgSz w:w="11906" w:h="16838"/>
       <w:pgMar w:top="1440" w:right="1440" w:bottom="1440" w:left="1440" w:header="720" w:footer="720" w:gutter="0"/>

</xml_diff>